<commit_message>
Added my personal reflection in process report
</commit_message>
<xml_diff>
--- a/Documentation and misc/Conclusion/Process report.docx
+++ b/Documentation and misc/Conclusion/Process report.docx
@@ -10,6 +10,7 @@
           <w:docPartUnique/>
         </w:docPartObj>
       </w:sdtPr>
+      <w:sdtEndPr/>
       <w:sdtContent>
         <w:p>
           <w:r>
@@ -356,6 +357,7 @@
                                   <w:dataBinding w:prefixMappings="xmlns:ns0='http://purl.org/dc/elements/1.1/' xmlns:ns1='http://schemas.openxmlformats.org/package/2006/metadata/core-properties' " w:xpath="/ns1:coreProperties[1]/ns0:creator[1]" w:storeItemID="{6C3C8BC8-F283-45AE-878A-BAB7291924A1}"/>
                                   <w:text/>
                                 </w:sdtPr>
+                                <w:sdtEndPr/>
                                 <w:sdtContent>
                                   <w:p>
                                     <w:pPr>
@@ -402,6 +404,7 @@
                                     <w:dataBinding w:prefixMappings="xmlns:ns0='http://schemas.microsoft.com/office/2006/coverPageProps' " w:xpath="/ns0:CoverPageProperties[1]/ns0:CompanyEmail[1]" w:storeItemID="{55AF091B-3C7A-41E3-B477-F2FDAA23CFDA}"/>
                                     <w:text/>
                                   </w:sdtPr>
+                                  <w:sdtEndPr/>
                                   <w:sdtContent>
                                     <w:r>
                                       <w:rPr>
@@ -456,6 +459,7 @@
                             <w:dataBinding w:prefixMappings="xmlns:ns0='http://purl.org/dc/elements/1.1/' xmlns:ns1='http://schemas.openxmlformats.org/package/2006/metadata/core-properties' " w:xpath="/ns1:coreProperties[1]/ns0:creator[1]" w:storeItemID="{6C3C8BC8-F283-45AE-878A-BAB7291924A1}"/>
                             <w:text/>
                           </w:sdtPr>
+                          <w:sdtEndPr/>
                           <w:sdtContent>
                             <w:p>
                               <w:pPr>
@@ -502,6 +506,7 @@
                               <w:dataBinding w:prefixMappings="xmlns:ns0='http://schemas.microsoft.com/office/2006/coverPageProps' " w:xpath="/ns0:CoverPageProperties[1]/ns0:CompanyEmail[1]" w:storeItemID="{55AF091B-3C7A-41E3-B477-F2FDAA23CFDA}"/>
                               <w:text/>
                             </w:sdtPr>
+                            <w:sdtEndPr/>
                             <w:sdtContent>
                               <w:r>
                                 <w:rPr>
@@ -640,6 +645,7 @@
                                   <w:dataBinding w:prefixMappings="xmlns:ns0='http://purl.org/dc/elements/1.1/' xmlns:ns1='http://schemas.openxmlformats.org/package/2006/metadata/core-properties' " w:xpath="/ns1:coreProperties[1]/ns0:subject[1]" w:storeItemID="{6C3C8BC8-F283-45AE-878A-BAB7291924A1}"/>
                                   <w:text/>
                                 </w:sdtPr>
+                                <w:sdtEndPr/>
                                 <w:sdtContent>
                                   <w:p>
                                     <w:pPr>
@@ -658,19 +664,8 @@
                                         <w:szCs w:val="36"/>
                                         <w:lang w:val="en-US"/>
                                       </w:rPr>
-                                      <w:t xml:space="preserve">For </w:t>
+                                      <w:t>For MediaBazaar</w:t>
                                     </w:r>
-                                    <w:proofErr w:type="spellStart"/>
-                                    <w:r>
-                                      <w:rPr>
-                                        <w:color w:val="404040" w:themeColor="text1" w:themeTint="BF"/>
-                                        <w:sz w:val="36"/>
-                                        <w:szCs w:val="36"/>
-                                        <w:lang w:val="en-US"/>
-                                      </w:rPr>
-                                      <w:t>MediaBazaar</w:t>
-                                    </w:r>
-                                    <w:proofErr w:type="spellEnd"/>
                                   </w:p>
                                 </w:sdtContent>
                               </w:sdt>
@@ -754,6 +749,7 @@
                             <w:dataBinding w:prefixMappings="xmlns:ns0='http://purl.org/dc/elements/1.1/' xmlns:ns1='http://schemas.openxmlformats.org/package/2006/metadata/core-properties' " w:xpath="/ns1:coreProperties[1]/ns0:subject[1]" w:storeItemID="{6C3C8BC8-F283-45AE-878A-BAB7291924A1}"/>
                             <w:text/>
                           </w:sdtPr>
+                          <w:sdtEndPr/>
                           <w:sdtContent>
                             <w:p>
                               <w:pPr>
@@ -772,19 +768,8 @@
                                   <w:szCs w:val="36"/>
                                   <w:lang w:val="en-US"/>
                                 </w:rPr>
-                                <w:t xml:space="preserve">For </w:t>
+                                <w:t>For MediaBazaar</w:t>
                               </w:r>
-                              <w:proofErr w:type="spellStart"/>
-                              <w:r>
-                                <w:rPr>
-                                  <w:color w:val="404040" w:themeColor="text1" w:themeTint="BF"/>
-                                  <w:sz w:val="36"/>
-                                  <w:szCs w:val="36"/>
-                                  <w:lang w:val="en-US"/>
-                                </w:rPr>
-                                <w:t>MediaBazaar</w:t>
-                              </w:r>
-                              <w:proofErr w:type="spellEnd"/>
                             </w:p>
                           </w:sdtContent>
                         </w:sdt>
@@ -1239,6 +1224,13 @@
     </w:p>
     <w:sdt>
       <w:sdtPr>
+        <w:rPr>
+          <w:rFonts w:asciiTheme="minorHAnsi" w:eastAsiaTheme="minorEastAsia" w:hAnsiTheme="minorHAnsi" w:cstheme="minorBidi"/>
+          <w:color w:val="auto"/>
+          <w:sz w:val="20"/>
+          <w:szCs w:val="20"/>
+          <w:lang w:val="bg-BG"/>
+        </w:rPr>
         <w:id w:val="1069389273"/>
         <w:docPartObj>
           <w:docPartGallery w:val="Table of Contents"/>
@@ -1247,14 +1239,9 @@
       </w:sdtPr>
       <w:sdtEndPr>
         <w:rPr>
-          <w:rFonts w:asciiTheme="minorHAnsi" w:eastAsiaTheme="minorEastAsia" w:hAnsiTheme="minorHAnsi" w:cstheme="minorBidi"/>
           <w:b/>
           <w:bCs/>
           <w:noProof/>
-          <w:color w:val="auto"/>
-          <w:sz w:val="20"/>
-          <w:szCs w:val="20"/>
-          <w:lang w:val="bg-BG"/>
         </w:rPr>
       </w:sdtEndPr>
       <w:sdtContent>
@@ -3100,23 +3087,7 @@
           <w:sz w:val="24"/>
           <w:szCs w:val="24"/>
         </w:rPr>
-        <w:t xml:space="preserve">Addition of </w:t>
-      </w:r>
-      <w:proofErr w:type="spellStart"/>
-      <w:r>
-        <w:rPr>
-          <w:sz w:val="24"/>
-          <w:szCs w:val="24"/>
-        </w:rPr>
-        <w:t>MediaBazaar</w:t>
-      </w:r>
-      <w:proofErr w:type="spellEnd"/>
-      <w:r>
-        <w:rPr>
-          <w:sz w:val="24"/>
-          <w:szCs w:val="24"/>
-        </w:rPr>
-        <w:t xml:space="preserve"> logo inside of the application - </w:t>
+        <w:t xml:space="preserve">Addition of MediaBazaar logo inside of the application - </w:t>
       </w:r>
       <w:r>
         <w:rPr>
@@ -3802,7 +3773,140 @@
         <w:rPr>
           <w:lang w:val="en-US"/>
         </w:rPr>
-        <w:t>Kiril</w:t>
+        <w:t>Kiril Katsarski</w:t>
+      </w:r>
+      <w:bookmarkEnd w:id="7"/>
+    </w:p>
+    <w:p>
+      <w:pPr>
+        <w:jc w:val="both"/>
+        <w:rPr>
+          <w:sz w:val="24"/>
+          <w:szCs w:val="24"/>
+          <w:lang w:val="en-US"/>
+        </w:rPr>
+      </w:pPr>
+      <w:r>
+        <w:rPr>
+          <w:sz w:val="24"/>
+          <w:szCs w:val="24"/>
+          <w:lang w:val="en-US"/>
+        </w:rPr>
+        <w:t xml:space="preserve">I could say that working on this project has definitely expanded my knowledge and abilities, especially because its scale is fairly large compared to projects I’ve worked on in the past. </w:t>
+      </w:r>
+      <w:r>
+        <w:rPr>
+          <w:sz w:val="24"/>
+          <w:szCs w:val="24"/>
+          <w:lang w:val="en-US"/>
+        </w:rPr>
+        <w:t>I’ve certainly improved my GIT skills as well, which will undoubtedly be beneficial in my future career. Furthermore, I developed a deeper understanding for some OOP concepts, allowing me to do better in my other individual projects.</w:t>
+      </w:r>
+    </w:p>
+    <w:p>
+      <w:pPr>
+        <w:jc w:val="both"/>
+        <w:rPr>
+          <w:sz w:val="24"/>
+          <w:szCs w:val="24"/>
+          <w:lang w:val="en-US"/>
+        </w:rPr>
+      </w:pPr>
+      <w:r>
+        <w:rPr>
+          <w:sz w:val="24"/>
+          <w:szCs w:val="24"/>
+          <w:lang w:val="en-US"/>
+        </w:rPr>
+        <w:t>It has been a great pleasure working with the guys in Group 6 as we’ve managed to stay organized and split the work in a manner that everyone is happy with their part. I am looking forward to working with them in any future projects, as we have proven that we are a great team.</w:t>
+      </w:r>
+    </w:p>
+    <w:p>
+      <w:pPr>
+        <w:jc w:val="both"/>
+        <w:rPr>
+          <w:sz w:val="24"/>
+          <w:szCs w:val="24"/>
+          <w:lang w:val="en-US"/>
+        </w:rPr>
+      </w:pPr>
+      <w:r>
+        <w:rPr>
+          <w:sz w:val="24"/>
+          <w:szCs w:val="24"/>
+          <w:lang w:val="en-US"/>
+        </w:rPr>
+        <w:t xml:space="preserve">I can safely say that the final product we have </w:t>
+      </w:r>
+      <w:r>
+        <w:rPr>
+          <w:sz w:val="24"/>
+          <w:szCs w:val="24"/>
+          <w:lang w:val="en-US"/>
+        </w:rPr>
+        <w:t xml:space="preserve">greatly </w:t>
+      </w:r>
+      <w:r>
+        <w:rPr>
+          <w:sz w:val="24"/>
+          <w:szCs w:val="24"/>
+          <w:lang w:val="en-US"/>
+        </w:rPr>
+        <w:t xml:space="preserve">surpassed my expectations and I owe that solely to the </w:t>
+      </w:r>
+      <w:r>
+        <w:rPr>
+          <w:sz w:val="24"/>
+          <w:szCs w:val="24"/>
+          <w:lang w:val="en-US"/>
+        </w:rPr>
+        <w:t>impeccable</w:t>
+      </w:r>
+      <w:r>
+        <w:rPr>
+          <w:sz w:val="24"/>
+          <w:szCs w:val="24"/>
+          <w:lang w:val="en-US"/>
+        </w:rPr>
+        <w:t xml:space="preserve"> team work and responsibility everyone has taken </w:t>
+      </w:r>
+      <w:r>
+        <w:rPr>
+          <w:sz w:val="24"/>
+          <w:szCs w:val="24"/>
+          <w:lang w:val="en-US"/>
+        </w:rPr>
+        <w:t xml:space="preserve">during the whole course of the project. </w:t>
+      </w:r>
+    </w:p>
+    <w:p>
+      <w:pPr>
+        <w:rPr>
+          <w:sz w:val="24"/>
+          <w:szCs w:val="24"/>
+          <w:lang w:val="en-US"/>
+        </w:rPr>
+      </w:pPr>
+    </w:p>
+    <w:p>
+      <w:pPr>
+        <w:pStyle w:val="Heading2"/>
+        <w:rPr>
+          <w:lang w:val="ro-RO"/>
+        </w:rPr>
+      </w:pPr>
+      <w:bookmarkStart w:id="8" w:name="_Toc105329746"/>
+      <w:r>
+        <w:rPr>
+          <w:lang w:val="en-US"/>
+        </w:rPr>
+        <w:t>Tudor-</w:t>
+      </w:r>
+      <w:r>
+        <w:rPr>
+          <w:lang w:val="ro-RO"/>
+        </w:rPr>
+        <w:t>Ștefan</w:t>
       </w:r>
       <w:r>
         <w:rPr>
@@ -3810,20 +3914,68 @@
         </w:rPr>
         <w:t xml:space="preserve"> </w:t>
       </w:r>
-      <w:proofErr w:type="spellStart"/>
-      <w:r>
-        <w:rPr>
-          <w:lang w:val="en-US"/>
-        </w:rPr>
-        <w:t>Katsarski</w:t>
-      </w:r>
-      <w:bookmarkEnd w:id="7"/>
-      <w:proofErr w:type="spellEnd"/>
-    </w:p>
-    <w:p>
-      <w:pPr>
-        <w:rPr>
-          <w:lang w:val="en-US"/>
+      <w:r>
+        <w:rPr>
+          <w:lang w:val="en-US"/>
+        </w:rPr>
+        <w:t>Morar</w:t>
+      </w:r>
+      <w:bookmarkEnd w:id="8"/>
+    </w:p>
+    <w:p>
+      <w:pPr>
+        <w:rPr>
+          <w:sz w:val="24"/>
+          <w:szCs w:val="24"/>
+          <w:lang w:val="ro-RO"/>
+        </w:rPr>
+      </w:pPr>
+      <w:r>
+        <w:rPr>
+          <w:sz w:val="24"/>
+          <w:szCs w:val="24"/>
+          <w:lang w:val="ro-RO"/>
+        </w:rPr>
+        <w:t xml:space="preserve">As a member of Group 6, creating the final product for MediaBazaar has proven to be a challenging, but rewarding task. Thinking about the past few months, I can confidently say that I have grown as an aspiring developer due to both an interesting project and professional colleagues. Looking back, </w:t>
+      </w:r>
+      <w:r>
+        <w:rPr>
+          <w:sz w:val="24"/>
+          <w:szCs w:val="24"/>
+          <w:lang w:val="ro-RO"/>
+        </w:rPr>
+        <w:t>I cannot find a single reason to complain about anything regarding the workload nor the group in itself.</w:t>
+      </w:r>
+    </w:p>
+    <w:p>
+      <w:pPr>
+        <w:rPr>
+          <w:sz w:val="24"/>
+          <w:szCs w:val="24"/>
+          <w:lang w:val="ro-RO"/>
+        </w:rPr>
+      </w:pPr>
+      <w:r>
+        <w:rPr>
+          <w:sz w:val="24"/>
+          <w:szCs w:val="24"/>
+          <w:lang w:val="ro-RO"/>
+        </w:rPr>
+        <w:t>When thinking about the Group on a more personal level, I can also say that I have made good friends whitin the group</w:t>
+      </w:r>
+      <w:r>
+        <w:rPr>
+          <w:sz w:val="24"/>
+          <w:szCs w:val="24"/>
+          <w:lang w:val="ro-RO"/>
+        </w:rPr>
+        <w:t>, having more to talk about aside from the tasks assigned to each of us whitin the group work.</w:t>
+      </w:r>
+    </w:p>
+    <w:p>
+      <w:pPr>
+        <w:rPr>
+          <w:lang w:val="ro-RO"/>
         </w:rPr>
       </w:pPr>
     </w:p>
@@ -3834,82 +3986,58 @@
           <w:lang w:val="ro-RO"/>
         </w:rPr>
       </w:pPr>
-      <w:bookmarkStart w:id="8" w:name="_Toc105329746"/>
-      <w:r>
-        <w:rPr>
-          <w:lang w:val="en-US"/>
-        </w:rPr>
-        <w:t>Tudor-</w:t>
-      </w:r>
+      <w:bookmarkStart w:id="9" w:name="_Toc105329747"/>
       <w:r>
         <w:rPr>
           <w:lang w:val="ro-RO"/>
         </w:rPr>
-        <w:t>Ștefan</w:t>
-      </w:r>
-      <w:r>
-        <w:rPr>
-          <w:lang w:val="en-US"/>
-        </w:rPr>
-        <w:t xml:space="preserve"> </w:t>
-      </w:r>
-      <w:r>
-        <w:rPr>
-          <w:lang w:val="en-US"/>
-        </w:rPr>
-        <w:t>Morar</w:t>
-      </w:r>
-      <w:bookmarkEnd w:id="8"/>
-    </w:p>
-    <w:p>
-      <w:pPr>
-        <w:rPr>
-          <w:sz w:val="24"/>
-          <w:szCs w:val="24"/>
+        <w:t>Yordan Doykov</w:t>
+      </w:r>
+      <w:bookmarkEnd w:id="9"/>
+    </w:p>
+    <w:p>
+      <w:pPr>
+        <w:rPr>
           <w:lang w:val="ro-RO"/>
         </w:rPr>
       </w:pPr>
-      <w:r>
-        <w:rPr>
-          <w:sz w:val="24"/>
-          <w:szCs w:val="24"/>
+    </w:p>
+    <w:p>
+      <w:pPr>
+        <w:pStyle w:val="Heading2"/>
+        <w:rPr>
           <w:lang w:val="ro-RO"/>
         </w:rPr>
-        <w:t xml:space="preserve">As a member of Group 6, creating the final product for MediaBazaar has proven to be a challenging, but rewarding task. Thinking about the past few months, I can confidently say that I have grown as an aspiring developer due to both an interesting project and professional colleagues. Looking back, </w:t>
-      </w:r>
-      <w:r>
-        <w:rPr>
-          <w:sz w:val="24"/>
-          <w:szCs w:val="24"/>
+      </w:pPr>
+      <w:bookmarkStart w:id="10" w:name="_Toc105329748"/>
+      <w:r>
+        <w:rPr>
           <w:lang w:val="ro-RO"/>
         </w:rPr>
-        <w:t>I cannot find a single reason to complain about anything regarding the workload nor the group in itself.</w:t>
-      </w:r>
-    </w:p>
-    <w:p>
-      <w:pPr>
-        <w:rPr>
-          <w:sz w:val="24"/>
-          <w:szCs w:val="24"/>
+        <w:t>Nikolay Valchanov</w:t>
+      </w:r>
+      <w:bookmarkEnd w:id="10"/>
+    </w:p>
+    <w:p>
+      <w:pPr>
+        <w:rPr>
           <w:lang w:val="ro-RO"/>
         </w:rPr>
       </w:pPr>
-      <w:r>
-        <w:rPr>
-          <w:sz w:val="24"/>
-          <w:szCs w:val="24"/>
+    </w:p>
+    <w:p>
+      <w:pPr>
+        <w:rPr>
           <w:lang w:val="ro-RO"/>
         </w:rPr>
-        <w:t>When thinking about the Group on a more personal level, I can also say that I have made good friends whitin the group</w:t>
-      </w:r>
-      <w:r>
-        <w:rPr>
-          <w:sz w:val="24"/>
-          <w:szCs w:val="24"/>
+      </w:pPr>
+    </w:p>
+    <w:p>
+      <w:pPr>
+        <w:rPr>
           <w:lang w:val="ro-RO"/>
         </w:rPr>
-        <w:t>, having more to talk about aside from the tasks assigned to each of us whitin the group work.</w:t>
-      </w:r>
+      </w:pPr>
     </w:p>
     <w:p>
       <w:pPr>
@@ -3920,19 +4048,17 @@
     </w:p>
     <w:p>
       <w:pPr>
-        <w:pStyle w:val="Heading2"/>
         <w:rPr>
           <w:lang w:val="ro-RO"/>
         </w:rPr>
       </w:pPr>
-      <w:bookmarkStart w:id="9" w:name="_Toc105329747"/>
-      <w:r>
+    </w:p>
+    <w:p>
+      <w:pPr>
         <w:rPr>
           <w:lang w:val="ro-RO"/>
         </w:rPr>
-        <w:t>Yordan Doykov</w:t>
-      </w:r>
-      <w:bookmarkEnd w:id="9"/>
+      </w:pPr>
     </w:p>
     <w:p>
       <w:pPr>
@@ -3943,19 +4069,17 @@
     </w:p>
     <w:p>
       <w:pPr>
-        <w:pStyle w:val="Heading2"/>
         <w:rPr>
           <w:lang w:val="ro-RO"/>
         </w:rPr>
       </w:pPr>
-      <w:bookmarkStart w:id="10" w:name="_Toc105329748"/>
-      <w:r>
+    </w:p>
+    <w:p>
+      <w:pPr>
         <w:rPr>
           <w:lang w:val="ro-RO"/>
         </w:rPr>
-        <w:t>Nikolay Valchanov</w:t>
-      </w:r>
-      <w:bookmarkEnd w:id="10"/>
+      </w:pPr>
     </w:p>
     <w:p>
       <w:pPr>
@@ -3967,69 +4091,6 @@
     <w:p>
       <w:pPr>
         <w:rPr>
-          <w:lang w:val="ro-RO"/>
-        </w:rPr>
-      </w:pPr>
-    </w:p>
-    <w:p>
-      <w:pPr>
-        <w:rPr>
-          <w:lang w:val="ro-RO"/>
-        </w:rPr>
-      </w:pPr>
-    </w:p>
-    <w:p>
-      <w:pPr>
-        <w:rPr>
-          <w:lang w:val="ro-RO"/>
-        </w:rPr>
-      </w:pPr>
-    </w:p>
-    <w:p>
-      <w:pPr>
-        <w:rPr>
-          <w:lang w:val="ro-RO"/>
-        </w:rPr>
-      </w:pPr>
-    </w:p>
-    <w:p>
-      <w:pPr>
-        <w:rPr>
-          <w:lang w:val="ro-RO"/>
-        </w:rPr>
-      </w:pPr>
-    </w:p>
-    <w:p>
-      <w:pPr>
-        <w:rPr>
-          <w:lang w:val="ro-RO"/>
-        </w:rPr>
-      </w:pPr>
-    </w:p>
-    <w:p>
-      <w:pPr>
-        <w:rPr>
-          <w:lang w:val="ro-RO"/>
-        </w:rPr>
-      </w:pPr>
-    </w:p>
-    <w:p>
-      <w:pPr>
-        <w:rPr>
-          <w:lang w:val="ro-RO"/>
-        </w:rPr>
-      </w:pPr>
-    </w:p>
-    <w:p>
-      <w:pPr>
-        <w:rPr>
-          <w:lang w:val="ro-RO"/>
-        </w:rPr>
-      </w:pPr>
-    </w:p>
-    <w:p>
-      <w:pPr>
-        <w:rPr>
           <w:lang w:val="en-US"/>
         </w:rPr>
       </w:pPr>
@@ -4046,196 +4107,168 @@
         <w:rPr>
           <w:lang w:val="en-US"/>
         </w:rPr>
+        <w:t>Reflection on the iterative process</w:t>
+      </w:r>
+      <w:bookmarkEnd w:id="11"/>
+    </w:p>
+    <w:p>
+      <w:pPr>
+        <w:rPr>
+          <w:lang w:val="en-US"/>
+        </w:rPr>
+      </w:pPr>
+    </w:p>
+    <w:p>
+      <w:pPr>
+        <w:rPr>
+          <w:sz w:val="24"/>
+          <w:szCs w:val="24"/>
+          <w:lang w:val="en-US"/>
+        </w:rPr>
+      </w:pPr>
+      <w:r>
+        <w:rPr>
+          <w:sz w:val="24"/>
+          <w:szCs w:val="24"/>
+          <w:lang w:val="en-US"/>
+        </w:rPr>
+        <w:t>In the group’s view, the iterative process is a great way of developing an application, allowing for flexibility and the opportunity for a change of heart mid-development process.</w:t>
+      </w:r>
+    </w:p>
+    <w:p>
+      <w:pPr>
+        <w:rPr>
+          <w:sz w:val="24"/>
+          <w:szCs w:val="24"/>
+          <w:lang w:val="en-US"/>
+        </w:rPr>
+      </w:pPr>
+      <w:r>
+        <w:rPr>
+          <w:sz w:val="24"/>
+          <w:szCs w:val="24"/>
+          <w:lang w:val="en-US"/>
+        </w:rPr>
+        <w:t xml:space="preserve">As for strengths, the iterative process allows the </w:t>
+      </w:r>
+      <w:r>
+        <w:rPr>
+          <w:sz w:val="24"/>
+          <w:szCs w:val="24"/>
+          <w:lang w:val="en-US"/>
+        </w:rPr>
+        <w:t>developers to focus on smaller tasks at a time, in order to perfect each feature individually. Thus, the project becomes more manageable, given the small but frequent steps taken in the process.</w:t>
+      </w:r>
+    </w:p>
+    <w:p>
+      <w:pPr>
+        <w:rPr>
+          <w:sz w:val="24"/>
+          <w:szCs w:val="24"/>
+          <w:lang w:val="en-US"/>
+        </w:rPr>
+      </w:pPr>
+      <w:r>
+        <w:rPr>
+          <w:sz w:val="24"/>
+          <w:szCs w:val="24"/>
+          <w:lang w:val="en-US"/>
+        </w:rPr>
+        <w:t>As for weaknesses, the main hurdle which we have come across has proven to be the documentation of the individual sprints, taking more time, as each sprint requires its individual documentation. An extra drawback we thought of, even if we have not experienced it, can be the difficulty of starting a project based solely on the iterative process.</w:t>
+      </w:r>
+    </w:p>
+    <w:p>
+      <w:pPr>
+        <w:rPr>
+          <w:sz w:val="24"/>
+          <w:szCs w:val="24"/>
+          <w:lang w:val="en-US"/>
+        </w:rPr>
+      </w:pPr>
+    </w:p>
+    <w:p>
+      <w:pPr>
+        <w:rPr>
+          <w:sz w:val="24"/>
+          <w:szCs w:val="24"/>
+          <w:lang w:val="en-US"/>
+        </w:rPr>
+      </w:pPr>
+    </w:p>
+    <w:p>
+      <w:pPr>
+        <w:rPr>
+          <w:sz w:val="24"/>
+          <w:szCs w:val="24"/>
+          <w:lang w:val="en-US"/>
+        </w:rPr>
+      </w:pPr>
+    </w:p>
+    <w:p>
+      <w:pPr>
+        <w:rPr>
+          <w:sz w:val="24"/>
+          <w:szCs w:val="24"/>
+          <w:lang w:val="en-US"/>
+        </w:rPr>
+      </w:pPr>
+    </w:p>
+    <w:p>
+      <w:pPr>
+        <w:rPr>
+          <w:sz w:val="24"/>
+          <w:szCs w:val="24"/>
+          <w:lang w:val="en-US"/>
+        </w:rPr>
+      </w:pPr>
+    </w:p>
+    <w:p>
+      <w:pPr>
+        <w:pStyle w:val="Heading1"/>
+        <w:rPr>
+          <w:lang w:val="en-US"/>
+        </w:rPr>
+      </w:pPr>
+      <w:bookmarkStart w:id="12" w:name="_Toc105329750"/>
+      <w:r>
+        <w:rPr>
+          <w:lang w:val="en-US"/>
+        </w:rPr>
+        <w:t>Reflection on the differences between waterfall and iterative</w:t>
+      </w:r>
+      <w:bookmarkEnd w:id="12"/>
+    </w:p>
+    <w:p>
+      <w:pPr>
+        <w:rPr>
+          <w:lang w:val="en-US"/>
+        </w:rPr>
+      </w:pPr>
+    </w:p>
+    <w:p>
+      <w:pPr>
+        <w:rPr>
+          <w:sz w:val="24"/>
+          <w:szCs w:val="24"/>
+          <w:lang w:val="en-US"/>
+        </w:rPr>
+      </w:pPr>
+      <w:r>
+        <w:rPr>
+          <w:sz w:val="24"/>
+          <w:szCs w:val="24"/>
+          <w:lang w:val="en-US"/>
+        </w:rPr>
+        <w:t xml:space="preserve">From our perspective the main differences present have to be represented by the moment in which it feasible. That being said, a waterfall style development process would fit better in the </w:t>
+      </w:r>
+      <w:r>
+        <w:rPr>
+          <w:sz w:val="24"/>
+          <w:szCs w:val="24"/>
+          <w:lang w:val="en-US"/>
+        </w:rPr>
         <w:lastRenderedPageBreak/>
-        <w:t>Reflection on the iterative process</w:t>
-      </w:r>
-      <w:bookmarkEnd w:id="11"/>
-    </w:p>
-    <w:p>
-      <w:pPr>
-        <w:rPr>
-          <w:lang w:val="en-US"/>
-        </w:rPr>
-      </w:pPr>
-    </w:p>
-    <w:p>
-      <w:pPr>
-        <w:rPr>
-          <w:sz w:val="24"/>
-          <w:szCs w:val="24"/>
-          <w:lang w:val="en-US"/>
-        </w:rPr>
-      </w:pPr>
-      <w:r>
-        <w:rPr>
-          <w:sz w:val="24"/>
-          <w:szCs w:val="24"/>
-          <w:lang w:val="en-US"/>
-        </w:rPr>
-        <w:t>In the group’s view, the iterative process is a great way of developing an application, allowing for flexibility and the opportunity for a change of heart mid-development process.</w:t>
-      </w:r>
-    </w:p>
-    <w:p>
-      <w:pPr>
-        <w:rPr>
-          <w:sz w:val="24"/>
-          <w:szCs w:val="24"/>
-          <w:lang w:val="en-US"/>
-        </w:rPr>
-      </w:pPr>
-      <w:r>
-        <w:rPr>
-          <w:sz w:val="24"/>
-          <w:szCs w:val="24"/>
-          <w:lang w:val="en-US"/>
-        </w:rPr>
-        <w:t xml:space="preserve">As for strengths, the iterative process allows the </w:t>
-      </w:r>
-      <w:r>
-        <w:rPr>
-          <w:sz w:val="24"/>
-          <w:szCs w:val="24"/>
-          <w:lang w:val="en-US"/>
-        </w:rPr>
-        <w:t>developers to focus on smaller tasks at a time, in order to perfect each feature individually. Thus, the project becomes more manageable, given the small but frequent steps taken in the process.</w:t>
-      </w:r>
-    </w:p>
-    <w:p>
-      <w:pPr>
-        <w:rPr>
-          <w:sz w:val="24"/>
-          <w:szCs w:val="24"/>
-          <w:lang w:val="en-US"/>
-        </w:rPr>
-      </w:pPr>
-      <w:r>
-        <w:rPr>
-          <w:sz w:val="24"/>
-          <w:szCs w:val="24"/>
-          <w:lang w:val="en-US"/>
-        </w:rPr>
-        <w:t>As for weaknesses, the main hurdle which we have come across has proven to be the documentation of the individual sprints, taking more time, as each sprint requires its individual documentation. An extra drawback we thought of, even if we have not experienced it, can be the difficulty of starting a project based solely on the iterative process.</w:t>
-      </w:r>
-    </w:p>
-    <w:p>
-      <w:pPr>
-        <w:rPr>
-          <w:sz w:val="24"/>
-          <w:szCs w:val="24"/>
-          <w:lang w:val="en-US"/>
-        </w:rPr>
-      </w:pPr>
-    </w:p>
-    <w:p>
-      <w:pPr>
-        <w:rPr>
-          <w:sz w:val="24"/>
-          <w:szCs w:val="24"/>
-          <w:lang w:val="en-US"/>
-        </w:rPr>
-      </w:pPr>
-    </w:p>
-    <w:p>
-      <w:pPr>
-        <w:rPr>
-          <w:sz w:val="24"/>
-          <w:szCs w:val="24"/>
-          <w:lang w:val="en-US"/>
-        </w:rPr>
-      </w:pPr>
-    </w:p>
-    <w:p>
-      <w:pPr>
-        <w:rPr>
-          <w:sz w:val="24"/>
-          <w:szCs w:val="24"/>
-          <w:lang w:val="en-US"/>
-        </w:rPr>
-      </w:pPr>
-    </w:p>
-    <w:p>
-      <w:pPr>
-        <w:rPr>
-          <w:sz w:val="24"/>
-          <w:szCs w:val="24"/>
-          <w:lang w:val="en-US"/>
-        </w:rPr>
-      </w:pPr>
-    </w:p>
-    <w:p>
-      <w:pPr>
-        <w:pStyle w:val="Heading1"/>
-        <w:rPr>
-          <w:lang w:val="en-US"/>
-        </w:rPr>
-      </w:pPr>
-      <w:bookmarkStart w:id="12" w:name="_Toc105329750"/>
-      <w:r>
-        <w:rPr>
-          <w:lang w:val="en-US"/>
-        </w:rPr>
-        <w:t>Reflection on the differences between waterfall and iterative</w:t>
-      </w:r>
-      <w:bookmarkEnd w:id="12"/>
-    </w:p>
-    <w:p>
-      <w:pPr>
-        <w:rPr>
-          <w:lang w:val="en-US"/>
-        </w:rPr>
-      </w:pPr>
-    </w:p>
-    <w:p>
-      <w:pPr>
-        <w:rPr>
-          <w:sz w:val="24"/>
-          <w:szCs w:val="24"/>
-          <w:lang w:val="en-US"/>
-        </w:rPr>
-      </w:pPr>
-      <w:r>
-        <w:rPr>
-          <w:sz w:val="24"/>
-          <w:szCs w:val="24"/>
-          <w:lang w:val="en-US"/>
-        </w:rPr>
-        <w:t xml:space="preserve">From our perspective the main differences present </w:t>
-      </w:r>
-      <w:proofErr w:type="gramStart"/>
-      <w:r>
-        <w:rPr>
-          <w:sz w:val="24"/>
-          <w:szCs w:val="24"/>
-          <w:lang w:val="en-US"/>
-        </w:rPr>
-        <w:t>have to</w:t>
-      </w:r>
-      <w:proofErr w:type="gramEnd"/>
-      <w:r>
-        <w:rPr>
-          <w:sz w:val="24"/>
-          <w:szCs w:val="24"/>
-          <w:lang w:val="en-US"/>
-        </w:rPr>
-        <w:t xml:space="preserve"> be represented by the moment in which it feasible. </w:t>
-      </w:r>
-      <w:proofErr w:type="gramStart"/>
-      <w:r>
-        <w:rPr>
-          <w:sz w:val="24"/>
-          <w:szCs w:val="24"/>
-          <w:lang w:val="en-US"/>
-        </w:rPr>
-        <w:t>That being said, a</w:t>
-      </w:r>
-      <w:proofErr w:type="gramEnd"/>
-      <w:r>
-        <w:rPr>
-          <w:sz w:val="24"/>
-          <w:szCs w:val="24"/>
-          <w:lang w:val="en-US"/>
-        </w:rPr>
-        <w:t xml:space="preserve"> waterfall style development process would fit better in the beginning of the project, while developing a project further would require less of an overall view and more focus on individual features. </w:t>
+        <w:t xml:space="preserve">beginning of the project, while developing a project further would require less of an overall view and more focus on individual features. </w:t>
       </w:r>
     </w:p>
     <w:p>
@@ -5676,6 +5709,7 @@
   <w:style w:type="character" w:default="1" w:styleId="DefaultParagraphFont">
     <w:name w:val="Default Paragraph Font"/>
     <w:uiPriority w:val="1"/>
+    <w:semiHidden/>
     <w:unhideWhenUsed/>
   </w:style>
   <w:style w:type="table" w:default="1" w:styleId="TableNormal">

</xml_diff>

<commit_message>
Imported project from GitLab to GitHub.
</commit_message>
<xml_diff>
--- a/Documentation and misc/Conclusion/Process report.docx
+++ b/Documentation and misc/Conclusion/Process report.docx
@@ -1,6 +1,6 @@
 
 <file path=word/document.xml><?xml version="1.0" encoding="utf-8"?>
-<w:document xmlns:wpc="http://schemas.microsoft.com/office/word/2010/wordprocessingCanvas" xmlns:cx="http://schemas.microsoft.com/office/drawing/2014/chartex" xmlns:cx1="http://schemas.microsoft.com/office/drawing/2015/9/8/chartex" xmlns:cx2="http://schemas.microsoft.com/office/drawing/2015/10/21/chartex" xmlns:cx3="http://schemas.microsoft.com/office/drawing/2016/5/9/chartex" xmlns:cx4="http://schemas.microsoft.com/office/drawing/2016/5/10/chartex" xmlns:cx5="http://schemas.microsoft.com/office/drawing/2016/5/11/chartex" xmlns:cx6="http://schemas.microsoft.com/office/drawing/2016/5/12/chartex" xmlns:cx7="http://schemas.microsoft.com/office/drawing/2016/5/13/chartex" xmlns:cx8="http://schemas.microsoft.com/office/drawing/2016/5/14/chartex" xmlns:mc="http://schemas.openxmlformats.org/markup-compatibility/2006" xmlns:aink="http://schemas.microsoft.com/office/drawing/2016/ink" xmlns:am3d="http://schemas.microsoft.com/office/drawing/2017/model3d" xmlns:o="urn:schemas-microsoft-com:office:office" xmlns:r="http://schemas.openxmlformats.org/officeDocument/2006/relationships" xmlns:m="http://schemas.openxmlformats.org/officeDocument/2006/math" xmlns:v="urn:schemas-microsoft-com:vml" xmlns:wp14="http://schemas.microsoft.com/office/word/2010/wordprocessingDrawing" xmlns:wp="http://schemas.openxmlformats.org/drawingml/2006/wordprocessingDrawing" xmlns:w10="urn:schemas-microsoft-com:office:word" xmlns:w="http://schemas.openxmlformats.org/wordprocessingml/2006/main" xmlns:w14="http://schemas.microsoft.com/office/word/2010/wordml" xmlns:w15="http://schemas.microsoft.com/office/word/2012/wordml" xmlns:w16cex="http://schemas.microsoft.com/office/word/2018/wordml/cex" xmlns:w16cid="http://schemas.microsoft.com/office/word/2016/wordml/cid" xmlns:w16="http://schemas.microsoft.com/office/word/2018/wordml" xmlns:w16se="http://schemas.microsoft.com/office/word/2015/wordml/symex" xmlns:wpg="http://schemas.microsoft.com/office/word/2010/wordprocessingGroup" xmlns:wpi="http://schemas.microsoft.com/office/word/2010/wordprocessingInk" xmlns:wne="http://schemas.microsoft.com/office/word/2006/wordml" xmlns:wps="http://schemas.microsoft.com/office/word/2010/wordprocessingShape" mc:Ignorable="w14 w15 w16se w16cid w16 w16cex wp14">
+<w:document xmlns:wpc="http://schemas.microsoft.com/office/word/2010/wordprocessingCanvas" xmlns:cx="http://schemas.microsoft.com/office/drawing/2014/chartex" xmlns:cx1="http://schemas.microsoft.com/office/drawing/2015/9/8/chartex" xmlns:cx2="http://schemas.microsoft.com/office/drawing/2015/10/21/chartex" xmlns:cx3="http://schemas.microsoft.com/office/drawing/2016/5/9/chartex" xmlns:cx4="http://schemas.microsoft.com/office/drawing/2016/5/10/chartex" xmlns:cx5="http://schemas.microsoft.com/office/drawing/2016/5/11/chartex" xmlns:cx6="http://schemas.microsoft.com/office/drawing/2016/5/12/chartex" xmlns:cx7="http://schemas.microsoft.com/office/drawing/2016/5/13/chartex" xmlns:cx8="http://schemas.microsoft.com/office/drawing/2016/5/14/chartex" xmlns:mc="http://schemas.openxmlformats.org/markup-compatibility/2006" xmlns:aink="http://schemas.microsoft.com/office/drawing/2016/ink" xmlns:am3d="http://schemas.microsoft.com/office/drawing/2017/model3d" xmlns:o="urn:schemas-microsoft-com:office:office" xmlns:oel="http://schemas.microsoft.com/office/2019/extlst" xmlns:r="http://schemas.openxmlformats.org/officeDocument/2006/relationships" xmlns:m="http://schemas.openxmlformats.org/officeDocument/2006/math" xmlns:v="urn:schemas-microsoft-com:vml" xmlns:wp14="http://schemas.microsoft.com/office/word/2010/wordprocessingDrawing" xmlns:wp="http://schemas.openxmlformats.org/drawingml/2006/wordprocessingDrawing" xmlns:w10="urn:schemas-microsoft-com:office:word" xmlns:w="http://schemas.openxmlformats.org/wordprocessingml/2006/main" xmlns:w14="http://schemas.microsoft.com/office/word/2010/wordml" xmlns:w15="http://schemas.microsoft.com/office/word/2012/wordml" xmlns:w16cex="http://schemas.microsoft.com/office/word/2018/wordml/cex" xmlns:w16cid="http://schemas.microsoft.com/office/word/2016/wordml/cid" xmlns:w16="http://schemas.microsoft.com/office/word/2018/wordml" xmlns:w16sdtdh="http://schemas.microsoft.com/office/word/2020/wordml/sdtdatahash" xmlns:w16se="http://schemas.microsoft.com/office/word/2015/wordml/symex" xmlns:wpg="http://schemas.microsoft.com/office/word/2010/wordprocessingGroup" xmlns:wpi="http://schemas.microsoft.com/office/word/2010/wordprocessingInk" xmlns:wne="http://schemas.microsoft.com/office/word/2006/wordml" xmlns:wps="http://schemas.microsoft.com/office/word/2010/wordprocessingShape" mc:Ignorable="w14 w15 w16se w16cid w16 w16cex w16sdtdh wp14">
   <w:body>
     <w:sdt>
       <w:sdtPr>
@@ -10,7 +10,6 @@
           <w:docPartUnique/>
         </w:docPartObj>
       </w:sdtPr>
-      <w:sdtEndPr/>
       <w:sdtContent>
         <w:p>
           <w:r>
@@ -266,7 +265,7 @@
                   </wp:anchor>
                 </w:drawing>
               </mc:Choice>
-              <mc:Fallback xmlns:w16sdtdh="http://schemas.microsoft.com/office/word/2020/wordml/sdtdatahash" xmlns:oel="http://schemas.microsoft.com/office/2019/extlst">
+              <mc:Fallback>
                 <w:pict>
                   <v:group w14:anchorId="14D750C4" id="Group 149" o:spid="_x0000_s1026" style="position:absolute;margin-left:0;margin-top:0;width:8in;height:95.7pt;z-index:251664384;mso-width-percent:941;mso-height-percent:121;mso-top-percent:23;mso-position-horizontal:center;mso-position-horizontal-relative:page;mso-position-vertical-relative:page;mso-width-percent:941;mso-height-percent:121;mso-top-percent:23" coordorigin="" coordsize="73152,12161" o:gfxdata="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">
                     <v:shape id="Rectangle 51" o:spid="_x0000_s1027" style="position:absolute;width:73152;height:11303;visibility:visible;mso-wrap-style:square;v-text-anchor:middle" coordsize="7312660,1129665" o:gfxdata="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" path="m,l7312660,r,1129665l3619500,733425,,1091565,,xe" fillcolor="#4472c4 [3204]" stroked="f" strokeweight="1pt">
@@ -359,7 +358,6 @@
                                   <w:dataBinding w:prefixMappings="xmlns:ns0='http://purl.org/dc/elements/1.1/' xmlns:ns1='http://schemas.openxmlformats.org/package/2006/metadata/core-properties' " w:xpath="/ns1:coreProperties[1]/ns0:creator[1]" w:storeItemID="{6C3C8BC8-F283-45AE-878A-BAB7291924A1}"/>
                                   <w:text/>
                                 </w:sdtPr>
-                                <w:sdtEndPr/>
                                 <w:sdtContent>
                                   <w:p>
                                     <w:pPr>
@@ -406,7 +404,6 @@
                                     <w:dataBinding w:prefixMappings="xmlns:ns0='http://schemas.microsoft.com/office/2006/coverPageProps' " w:xpath="/ns0:CoverPageProperties[1]/ns0:CompanyEmail[1]" w:storeItemID="{55AF091B-3C7A-41E3-B477-F2FDAA23CFDA}"/>
                                     <w:text/>
                                   </w:sdtPr>
-                                  <w:sdtEndPr/>
                                   <w:sdtContent>
                                     <w:r>
                                       <w:rPr>
@@ -445,7 +442,7 @@
                     <v:stroke joinstyle="miter"/>
                     <v:path gradientshapeok="t" o:connecttype="rect"/>
                   </v:shapetype>
-                  <v:shape id="Text Box 152" o:spid="_x0000_s1026" type="#_x0000_t202" style="position:absolute;margin-left:0;margin-top:0;width:8in;height:1in;z-index:251662336;visibility:visible;mso-wrap-style:square;mso-width-percent:941;mso-height-percent:92;mso-top-percent:818;mso-wrap-distance-left:9pt;mso-wrap-distance-top:0;mso-wrap-distance-right:9pt;mso-wrap-distance-bottom:0;mso-position-horizontal:center;mso-position-horizontal-relative:page;mso-position-vertical-relative:page;mso-width-percent:941;mso-height-percent:92;mso-top-percent:818;mso-width-relative:page;mso-height-relative:page;v-text-anchor:bottom" o:gfxdata="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" filled="f" stroked="f" strokeweight=".5pt">
+                  <v:shape id="Text Box 152" o:spid="_x0000_s1026" type="#_x0000_t202" style="position:absolute;margin-left:0;margin-top:0;width:8in;height:1in;z-index:251662336;visibility:visible;mso-wrap-style:square;mso-width-percent:941;mso-height-percent:92;mso-top-percent:818;mso-wrap-distance-left:9pt;mso-wrap-distance-top:0;mso-wrap-distance-right:9pt;mso-wrap-distance-bottom:0;mso-position-horizontal:center;mso-position-horizontal-relative:page;mso-position-vertical-relative:page;mso-width-percent:941;mso-height-percent:92;mso-top-percent:818;mso-width-relative:page;mso-height-relative:page;v-text-anchor:bottom" o:gfxdata="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" filled="f" stroked="f" strokeweight=".5pt">
                     <v:textbox inset="126pt,0,54pt,0">
                       <w:txbxContent>
                         <w:sdt>
@@ -461,7 +458,6 @@
                             <w:dataBinding w:prefixMappings="xmlns:ns0='http://purl.org/dc/elements/1.1/' xmlns:ns1='http://schemas.openxmlformats.org/package/2006/metadata/core-properties' " w:xpath="/ns1:coreProperties[1]/ns0:creator[1]" w:storeItemID="{6C3C8BC8-F283-45AE-878A-BAB7291924A1}"/>
                             <w:text/>
                           </w:sdtPr>
-                          <w:sdtEndPr/>
                           <w:sdtContent>
                             <w:p>
                               <w:pPr>
@@ -508,7 +504,6 @@
                               <w:dataBinding w:prefixMappings="xmlns:ns0='http://schemas.microsoft.com/office/2006/coverPageProps' " w:xpath="/ns0:CoverPageProperties[1]/ns0:CompanyEmail[1]" w:storeItemID="{55AF091B-3C7A-41E3-B477-F2FDAA23CFDA}"/>
                               <w:text/>
                             </w:sdtPr>
-                            <w:sdtEndPr/>
                             <w:sdtContent>
                               <w:r>
                                 <w:rPr>
@@ -648,7 +643,6 @@
                                   <w:dataBinding w:prefixMappings="xmlns:ns0='http://purl.org/dc/elements/1.1/' xmlns:ns1='http://schemas.openxmlformats.org/package/2006/metadata/core-properties' " w:xpath="/ns1:coreProperties[1]/ns0:subject[1]" w:storeItemID="{6C3C8BC8-F283-45AE-878A-BAB7291924A1}"/>
                                   <w:text/>
                                 </w:sdtPr>
-                                <w:sdtEndPr/>
                                 <w:sdtContent>
                                   <w:p>
                                     <w:pPr>
@@ -667,19 +661,8 @@
                                         <w:szCs w:val="36"/>
                                         <w:lang w:val="en-US"/>
                                       </w:rPr>
-                                      <w:t xml:space="preserve">For </w:t>
+                                      <w:t>For MediaBazaar</w:t>
                                     </w:r>
-                                    <w:proofErr w:type="spellStart"/>
-                                    <w:r>
-                                      <w:rPr>
-                                        <w:color w:val="404040" w:themeColor="text1" w:themeTint="BF"/>
-                                        <w:sz w:val="36"/>
-                                        <w:szCs w:val="36"/>
-                                        <w:lang w:val="en-US"/>
-                                      </w:rPr>
-                                      <w:t>MediaBazaar</w:t>
-                                    </w:r>
-                                    <w:proofErr w:type="spellEnd"/>
                                   </w:p>
                                 </w:sdtContent>
                               </w:sdt>
@@ -705,7 +688,7 @@
               </mc:Choice>
               <mc:Fallback>
                 <w:pict>
-                  <v:shape w14:anchorId="5385BEC5" id="Text Box 154" o:spid="_x0000_s1027" type="#_x0000_t202" style="position:absolute;margin-left:0;margin-top:0;width:8in;height:286.5pt;z-index:251661312;visibility:visible;mso-wrap-style:square;mso-width-percent:941;mso-height-percent:363;mso-top-percent:300;mso-wrap-distance-left:9pt;mso-wrap-distance-top:0;mso-wrap-distance-right:9pt;mso-wrap-distance-bottom:0;mso-position-horizontal:center;mso-position-horizontal-relative:page;mso-position-vertical-relative:page;mso-width-percent:941;mso-height-percent:363;mso-top-percent:300;mso-width-relative:page;mso-height-relative:page;v-text-anchor:bottom" o:gfxdata="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" filled="f" stroked="f" strokeweight=".5pt">
+                  <v:shape w14:anchorId="5385BEC5" id="Text Box 154" o:spid="_x0000_s1027" type="#_x0000_t202" style="position:absolute;margin-left:0;margin-top:0;width:8in;height:286.5pt;z-index:251661312;visibility:visible;mso-wrap-style:square;mso-width-percent:941;mso-height-percent:363;mso-top-percent:300;mso-wrap-distance-left:9pt;mso-wrap-distance-top:0;mso-wrap-distance-right:9pt;mso-wrap-distance-bottom:0;mso-position-horizontal:center;mso-position-horizontal-relative:page;mso-position-vertical-relative:page;mso-width-percent:941;mso-height-percent:363;mso-top-percent:300;mso-width-relative:page;mso-height-relative:page;v-text-anchor:bottom" o:gfxdata="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" filled="f" stroked="f" strokeweight=".5pt">
                     <v:textbox inset="126pt,0,54pt,0">
                       <w:txbxContent>
                         <w:p>
@@ -763,7 +746,6 @@
                             <w:dataBinding w:prefixMappings="xmlns:ns0='http://purl.org/dc/elements/1.1/' xmlns:ns1='http://schemas.openxmlformats.org/package/2006/metadata/core-properties' " w:xpath="/ns1:coreProperties[1]/ns0:subject[1]" w:storeItemID="{6C3C8BC8-F283-45AE-878A-BAB7291924A1}"/>
                             <w:text/>
                           </w:sdtPr>
-                          <w:sdtEndPr/>
                           <w:sdtContent>
                             <w:p>
                               <w:pPr>
@@ -782,19 +764,8 @@
                                   <w:szCs w:val="36"/>
                                   <w:lang w:val="en-US"/>
                                 </w:rPr>
-                                <w:t xml:space="preserve">For </w:t>
+                                <w:t>For MediaBazaar</w:t>
                               </w:r>
-                              <w:proofErr w:type="spellStart"/>
-                              <w:r>
-                                <w:rPr>
-                                  <w:color w:val="404040" w:themeColor="text1" w:themeTint="BF"/>
-                                  <w:sz w:val="36"/>
-                                  <w:szCs w:val="36"/>
-                                  <w:lang w:val="en-US"/>
-                                </w:rPr>
-                                <w:t>MediaBazaar</w:t>
-                              </w:r>
-                              <w:proofErr w:type="spellEnd"/>
                             </w:p>
                           </w:sdtContent>
                         </w:sdt>
@@ -2889,7 +2860,7 @@
           <w:szCs w:val="24"/>
           <w:lang w:val="en-US"/>
         </w:rPr>
-        <w:t>Nikolay</w:t>
+        <w:t>Yordan</w:t>
       </w:r>
     </w:p>
     <w:p>
@@ -3219,8 +3190,9 @@
           <w:bCs/>
           <w:sz w:val="24"/>
           <w:szCs w:val="24"/>
-        </w:rPr>
-        <w:t>Nikolay</w:t>
+          <w:lang w:val="en-US"/>
+        </w:rPr>
+        <w:t>Yordan</w:t>
       </w:r>
     </w:p>
     <w:p>
@@ -4010,29 +3982,13 @@
         </w:rPr>
       </w:pPr>
       <w:bookmarkStart w:id="7" w:name="_Toc105329745"/>
-      <w:proofErr w:type="spellStart"/>
-      <w:r>
-        <w:rPr>
-          <w:lang w:val="en-US"/>
-        </w:rPr>
-        <w:t>Kiril</w:t>
-      </w:r>
-      <w:proofErr w:type="spellEnd"/>
-      <w:r>
-        <w:rPr>
-          <w:lang w:val="en-US"/>
-        </w:rPr>
-        <w:t xml:space="preserve"> </w:t>
-      </w:r>
-      <w:proofErr w:type="spellStart"/>
-      <w:r>
-        <w:rPr>
-          <w:lang w:val="en-US"/>
-        </w:rPr>
-        <w:t>Katsarski</w:t>
+      <w:r>
+        <w:rPr>
+          <w:lang w:val="en-US"/>
+        </w:rPr>
+        <w:t>Kiril Katsarski</w:t>
       </w:r>
       <w:bookmarkEnd w:id="7"/>
-      <w:proofErr w:type="spellEnd"/>
     </w:p>
     <w:p>
       <w:pPr>
@@ -4732,8 +4688,6 @@
         </w:rPr>
         <w:t>waterfall provides a great overview with a lack of in-depth attention to detail, while the iterative process is the exact opposite.</w:t>
       </w:r>
-      <w:bookmarkStart w:id="13" w:name="_GoBack"/>
-      <w:bookmarkEnd w:id="13"/>
     </w:p>
     <w:sectPr>
       <w:pgSz w:w="12240" w:h="15840"/>
@@ -4748,7 +4702,7 @@
 </file>
 
 <file path=word/numbering.xml><?xml version="1.0" encoding="utf-8"?>
-<w:numbering xmlns:wpc="http://schemas.microsoft.com/office/word/2010/wordprocessingCanvas" xmlns:cx="http://schemas.microsoft.com/office/drawing/2014/chartex" xmlns:cx1="http://schemas.microsoft.com/office/drawing/2015/9/8/chartex" xmlns:cx2="http://schemas.microsoft.com/office/drawing/2015/10/21/chartex" xmlns:cx3="http://schemas.microsoft.com/office/drawing/2016/5/9/chartex" xmlns:cx4="http://schemas.microsoft.com/office/drawing/2016/5/10/chartex" xmlns:cx5="http://schemas.microsoft.com/office/drawing/2016/5/11/chartex" xmlns:cx6="http://schemas.microsoft.com/office/drawing/2016/5/12/chartex" xmlns:cx7="http://schemas.microsoft.com/office/drawing/2016/5/13/chartex" xmlns:cx8="http://schemas.microsoft.com/office/drawing/2016/5/14/chartex" xmlns:mc="http://schemas.openxmlformats.org/markup-compatibility/2006" xmlns:aink="http://schemas.microsoft.com/office/drawing/2016/ink" xmlns:am3d="http://schemas.microsoft.com/office/drawing/2017/model3d" xmlns:o="urn:schemas-microsoft-com:office:office" xmlns:r="http://schemas.openxmlformats.org/officeDocument/2006/relationships" xmlns:m="http://schemas.openxmlformats.org/officeDocument/2006/math" xmlns:v="urn:schemas-microsoft-com:vml" xmlns:wp14="http://schemas.microsoft.com/office/word/2010/wordprocessingDrawing" xmlns:wp="http://schemas.openxmlformats.org/drawingml/2006/wordprocessingDrawing" xmlns:w10="urn:schemas-microsoft-com:office:word" xmlns:w="http://schemas.openxmlformats.org/wordprocessingml/2006/main" xmlns:w14="http://schemas.microsoft.com/office/word/2010/wordml" xmlns:w15="http://schemas.microsoft.com/office/word/2012/wordml" xmlns:w16cex="http://schemas.microsoft.com/office/word/2018/wordml/cex" xmlns:w16cid="http://schemas.microsoft.com/office/word/2016/wordml/cid" xmlns:w16="http://schemas.microsoft.com/office/word/2018/wordml" xmlns:w16se="http://schemas.microsoft.com/office/word/2015/wordml/symex" xmlns:wpg="http://schemas.microsoft.com/office/word/2010/wordprocessingGroup" xmlns:wpi="http://schemas.microsoft.com/office/word/2010/wordprocessingInk" xmlns:wne="http://schemas.microsoft.com/office/word/2006/wordml" xmlns:wps="http://schemas.microsoft.com/office/word/2010/wordprocessingShape" mc:Ignorable="w14 w15 w16se w16cid w16 w16cex wp14">
+<w:numbering xmlns:wpc="http://schemas.microsoft.com/office/word/2010/wordprocessingCanvas" xmlns:cx="http://schemas.microsoft.com/office/drawing/2014/chartex" xmlns:cx1="http://schemas.microsoft.com/office/drawing/2015/9/8/chartex" xmlns:cx2="http://schemas.microsoft.com/office/drawing/2015/10/21/chartex" xmlns:cx3="http://schemas.microsoft.com/office/drawing/2016/5/9/chartex" xmlns:cx4="http://schemas.microsoft.com/office/drawing/2016/5/10/chartex" xmlns:cx5="http://schemas.microsoft.com/office/drawing/2016/5/11/chartex" xmlns:cx6="http://schemas.microsoft.com/office/drawing/2016/5/12/chartex" xmlns:cx7="http://schemas.microsoft.com/office/drawing/2016/5/13/chartex" xmlns:cx8="http://schemas.microsoft.com/office/drawing/2016/5/14/chartex" xmlns:mc="http://schemas.openxmlformats.org/markup-compatibility/2006" xmlns:aink="http://schemas.microsoft.com/office/drawing/2016/ink" xmlns:am3d="http://schemas.microsoft.com/office/drawing/2017/model3d" xmlns:o="urn:schemas-microsoft-com:office:office" xmlns:oel="http://schemas.microsoft.com/office/2019/extlst" xmlns:r="http://schemas.openxmlformats.org/officeDocument/2006/relationships" xmlns:m="http://schemas.openxmlformats.org/officeDocument/2006/math" xmlns:v="urn:schemas-microsoft-com:vml" xmlns:wp14="http://schemas.microsoft.com/office/word/2010/wordprocessingDrawing" xmlns:wp="http://schemas.openxmlformats.org/drawingml/2006/wordprocessingDrawing" xmlns:w10="urn:schemas-microsoft-com:office:word" xmlns:w="http://schemas.openxmlformats.org/wordprocessingml/2006/main" xmlns:w14="http://schemas.microsoft.com/office/word/2010/wordml" xmlns:w15="http://schemas.microsoft.com/office/word/2012/wordml" xmlns:w16cex="http://schemas.microsoft.com/office/word/2018/wordml/cex" xmlns:w16cid="http://schemas.microsoft.com/office/word/2016/wordml/cid" xmlns:w16="http://schemas.microsoft.com/office/word/2018/wordml" xmlns:w16sdtdh="http://schemas.microsoft.com/office/word/2020/wordml/sdtdatahash" xmlns:w16se="http://schemas.microsoft.com/office/word/2015/wordml/symex" xmlns:wpg="http://schemas.microsoft.com/office/word/2010/wordprocessingGroup" xmlns:wpi="http://schemas.microsoft.com/office/word/2010/wordprocessingInk" xmlns:wne="http://schemas.microsoft.com/office/word/2006/wordml" xmlns:wps="http://schemas.microsoft.com/office/word/2010/wordprocessingShape" mc:Ignorable="w14 w15 w16se w16cid w16 w16cex w16sdtdh wp14">
   <w:abstractNum w:abstractNumId="0" w15:restartNumberingAfterBreak="0">
     <w:nsid w:val="0D965A0F"/>
     <w:multiLevelType w:val="hybridMultilevel"/>
@@ -5716,44 +5670,44 @@
       </w:pPr>
     </w:lvl>
   </w:abstractNum>
-  <w:num w:numId="1">
+  <w:num w:numId="1" w16cid:durableId="1329560362">
     <w:abstractNumId w:val="6"/>
   </w:num>
-  <w:num w:numId="2">
+  <w:num w:numId="2" w16cid:durableId="1194537456">
     <w:abstractNumId w:val="10"/>
   </w:num>
-  <w:num w:numId="3">
+  <w:num w:numId="3" w16cid:durableId="1283615379">
     <w:abstractNumId w:val="2"/>
   </w:num>
-  <w:num w:numId="4">
+  <w:num w:numId="4" w16cid:durableId="1047804732">
     <w:abstractNumId w:val="1"/>
   </w:num>
-  <w:num w:numId="5">
+  <w:num w:numId="5" w16cid:durableId="1288897006">
     <w:abstractNumId w:val="7"/>
   </w:num>
-  <w:num w:numId="6">
+  <w:num w:numId="6" w16cid:durableId="101460480">
     <w:abstractNumId w:val="3"/>
   </w:num>
-  <w:num w:numId="7">
+  <w:num w:numId="7" w16cid:durableId="830490593">
     <w:abstractNumId w:val="4"/>
   </w:num>
-  <w:num w:numId="8">
+  <w:num w:numId="8" w16cid:durableId="1219246820">
     <w:abstractNumId w:val="5"/>
   </w:num>
-  <w:num w:numId="9">
+  <w:num w:numId="9" w16cid:durableId="844857051">
     <w:abstractNumId w:val="0"/>
   </w:num>
-  <w:num w:numId="10">
+  <w:num w:numId="10" w16cid:durableId="1475486976">
     <w:abstractNumId w:val="9"/>
   </w:num>
-  <w:num w:numId="11">
+  <w:num w:numId="11" w16cid:durableId="42366531">
     <w:abstractNumId w:val="8"/>
   </w:num>
 </w:numbering>
 </file>
 
 <file path=word/styles.xml><?xml version="1.0" encoding="utf-8"?>
-<w:styles xmlns:mc="http://schemas.openxmlformats.org/markup-compatibility/2006" xmlns:r="http://schemas.openxmlformats.org/officeDocument/2006/relationships" xmlns:w="http://schemas.openxmlformats.org/wordprocessingml/2006/main" xmlns:w14="http://schemas.microsoft.com/office/word/2010/wordml" xmlns:w15="http://schemas.microsoft.com/office/word/2012/wordml" xmlns:w16cex="http://schemas.microsoft.com/office/word/2018/wordml/cex" xmlns:w16cid="http://schemas.microsoft.com/office/word/2016/wordml/cid" xmlns:w16="http://schemas.microsoft.com/office/word/2018/wordml" xmlns:w16se="http://schemas.microsoft.com/office/word/2015/wordml/symex" mc:Ignorable="w14 w15 w16se w16cid w16 w16cex">
+<w:styles xmlns:mc="http://schemas.openxmlformats.org/markup-compatibility/2006" xmlns:r="http://schemas.openxmlformats.org/officeDocument/2006/relationships" xmlns:w="http://schemas.openxmlformats.org/wordprocessingml/2006/main" xmlns:w14="http://schemas.microsoft.com/office/word/2010/wordml" xmlns:w15="http://schemas.microsoft.com/office/word/2012/wordml" xmlns:w16cex="http://schemas.microsoft.com/office/word/2018/wordml/cex" xmlns:w16cid="http://schemas.microsoft.com/office/word/2016/wordml/cid" xmlns:w16="http://schemas.microsoft.com/office/word/2018/wordml" xmlns:w16sdtdh="http://schemas.microsoft.com/office/word/2020/wordml/sdtdatahash" xmlns:w16se="http://schemas.microsoft.com/office/word/2015/wordml/symex" mc:Ignorable="w14 w15 w16se w16cid w16 w16cex w16sdtdh">
   <w:docDefaults>
     <w:rPrDefault>
       <w:rPr>

</xml_diff>